<commit_message>
2 new file and 1 chage
</commit_message>
<xml_diff>
--- a/Cuong 2.docx
+++ b/Cuong 2.docx
@@ -5,6 +5,14 @@
     <w:p>
       <w:r>
         <w:t>Cuong dep trai</w:t>
+      </w:r>
+    </w:p>
+    <w:p>
+      <w:r>
+        <w:t>Cuong  rat thong minh</w:t>
+      </w:r>
+      <w:r>
+        <w:t xml:space="preserve"> va dep trai</w:t>
       </w:r>
     </w:p>
     <w:sectPr>

</xml_diff>